<commit_message>
Please don't read commit messages
</commit_message>
<xml_diff>
--- a/Documentation/Software Development Plan_ver2.4.docx
+++ b/Documentation/Software Development Plan_ver2.4.docx
@@ -1360,7 +1360,7 @@
             <w:noProof/>
             <w:webHidden/>
           </w:rPr>
-          <w:t>10</w:t>
+          <w:t>11</w:t>
         </w:r>
       </w:hyperlink>
     </w:p>
@@ -8598,6 +8598,8 @@
           <w:t>20</w:t>
         </w:r>
       </w:hyperlink>
+      <w:bookmarkStart w:id="0" w:name="_GoBack"/>
+      <w:bookmarkEnd w:id="0"/>
     </w:p>
     <w:p>
       <w:pPr>
@@ -9535,7 +9537,7 @@
       <w:pPr>
         <w:pStyle w:val="Heading1"/>
       </w:pPr>
-      <w:bookmarkStart w:id="0" w:name="_Toc432620797"/>
+      <w:bookmarkStart w:id="1" w:name="_Toc432620797"/>
       <w:r>
         <w:rPr>
           <w:u w:color="000000"/>
@@ -9543,20 +9545,20 @@
         <w:lastRenderedPageBreak/>
         <w:t>Scope</w:t>
       </w:r>
-      <w:bookmarkEnd w:id="0"/>
+      <w:bookmarkEnd w:id="1"/>
     </w:p>
     <w:p>
       <w:pPr>
         <w:pStyle w:val="Heading2"/>
       </w:pPr>
-      <w:bookmarkStart w:id="1" w:name="_Toc432620798"/>
+      <w:bookmarkStart w:id="2" w:name="_Toc432620798"/>
       <w:r>
         <w:rPr>
           <w:u w:color="000000"/>
         </w:rPr>
         <w:t>Identification</w:t>
       </w:r>
-      <w:bookmarkEnd w:id="1"/>
+      <w:bookmarkEnd w:id="2"/>
     </w:p>
     <w:p>
       <w:pPr>
@@ -9651,7 +9653,7 @@
       <w:pPr>
         <w:pStyle w:val="Heading2"/>
       </w:pPr>
-      <w:bookmarkStart w:id="2" w:name="_Toc432620799"/>
+      <w:bookmarkStart w:id="3" w:name="_Toc432620799"/>
       <w:r>
         <w:rPr>
           <w:u w:color="000000"/>
@@ -9671,7 +9673,7 @@
         </w:rPr>
         <w:t>overview</w:t>
       </w:r>
-      <w:bookmarkEnd w:id="2"/>
+      <w:bookmarkEnd w:id="3"/>
     </w:p>
     <w:p>
       <w:pPr>
@@ -9795,7 +9797,7 @@
           <w:u w:color="000000"/>
         </w:rPr>
       </w:pPr>
-      <w:bookmarkStart w:id="3" w:name="_Toc432620800"/>
+      <w:bookmarkStart w:id="4" w:name="_Toc432620800"/>
       <w:r>
         <w:rPr>
           <w:u w:color="000000"/>
@@ -9816,7 +9818,7 @@
         </w:rPr>
         <w:t>overview</w:t>
       </w:r>
-      <w:bookmarkEnd w:id="3"/>
+      <w:bookmarkEnd w:id="4"/>
     </w:p>
     <w:p>
       <w:pPr>
@@ -10060,13 +10062,13 @@
       <w:pPr>
         <w:pStyle w:val="Heading2"/>
       </w:pPr>
-      <w:bookmarkStart w:id="4" w:name="1.4_Relationship_to_other_plans"/>
-      <w:bookmarkStart w:id="5" w:name="_Toc432620801"/>
-      <w:bookmarkEnd w:id="4"/>
+      <w:bookmarkStart w:id="5" w:name="1.4_Relationship_to_other_plans"/>
+      <w:bookmarkStart w:id="6" w:name="_Toc432620801"/>
+      <w:bookmarkEnd w:id="5"/>
       <w:r>
         <w:t>Relationship to other plans</w:t>
       </w:r>
-      <w:bookmarkEnd w:id="5"/>
+      <w:bookmarkEnd w:id="6"/>
     </w:p>
     <w:p>
       <w:pPr>
@@ -10129,9 +10131,9 @@
       <w:pPr>
         <w:pStyle w:val="Heading1"/>
       </w:pPr>
-      <w:bookmarkStart w:id="6" w:name="3._Overview_of_required_work"/>
-      <w:bookmarkStart w:id="7" w:name="_Toc432620803"/>
-      <w:bookmarkEnd w:id="6"/>
+      <w:bookmarkStart w:id="7" w:name="3._Overview_of_required_work"/>
+      <w:bookmarkStart w:id="8" w:name="_Toc432620803"/>
+      <w:bookmarkEnd w:id="7"/>
       <w:r>
         <w:rPr>
           <w:u w:color="000000"/>
@@ -10177,7 +10179,7 @@
         </w:rPr>
         <w:t>work</w:t>
       </w:r>
-      <w:bookmarkEnd w:id="7"/>
+      <w:bookmarkEnd w:id="8"/>
     </w:p>
     <w:p>
       <w:pPr>
@@ -10330,7 +10332,7 @@
       <w:pPr>
         <w:pStyle w:val="Heading1"/>
       </w:pPr>
-      <w:bookmarkStart w:id="8" w:name="_Toc432620804"/>
+      <w:bookmarkStart w:id="9" w:name="_Toc432620804"/>
       <w:r>
         <w:rPr>
           <w:u w:color="000000"/>
@@ -10416,15 +10418,15 @@
         </w:rPr>
         <w:t>activities</w:t>
       </w:r>
-      <w:bookmarkEnd w:id="8"/>
+      <w:bookmarkEnd w:id="9"/>
     </w:p>
     <w:p>
       <w:pPr>
         <w:pStyle w:val="Heading2"/>
       </w:pPr>
-      <w:bookmarkStart w:id="9" w:name="4.1_Software_development_process"/>
-      <w:bookmarkStart w:id="10" w:name="_Toc432620805"/>
-      <w:bookmarkEnd w:id="9"/>
+      <w:bookmarkStart w:id="10" w:name="4.1_Software_development_process"/>
+      <w:bookmarkStart w:id="11" w:name="_Toc432620805"/>
+      <w:bookmarkEnd w:id="10"/>
       <w:r>
         <w:rPr>
           <w:u w:color="000000"/>
@@ -10458,7 +10460,7 @@
         </w:rPr>
         <w:t>process</w:t>
       </w:r>
-      <w:bookmarkEnd w:id="10"/>
+      <w:bookmarkEnd w:id="11"/>
     </w:p>
     <w:p>
       <w:pPr>
@@ -10509,11 +10511,11 @@
       <w:pPr>
         <w:pStyle w:val="Heading2"/>
       </w:pPr>
-      <w:bookmarkStart w:id="11" w:name="4.2_General_plans_for_software_developme"/>
-      <w:bookmarkStart w:id="12" w:name="4.2.1_Software_development_methods"/>
-      <w:bookmarkStart w:id="13" w:name="_Toc432620806"/>
-      <w:bookmarkEnd w:id="11"/>
+      <w:bookmarkStart w:id="12" w:name="4.2_General_plans_for_software_developme"/>
+      <w:bookmarkStart w:id="13" w:name="4.2.1_Software_development_methods"/>
+      <w:bookmarkStart w:id="14" w:name="_Toc432620806"/>
       <w:bookmarkEnd w:id="12"/>
+      <w:bookmarkEnd w:id="13"/>
       <w:r>
         <w:rPr>
           <w:u w:color="000000"/>
@@ -10572,13 +10574,13 @@
         </w:rPr>
         <w:t>development</w:t>
       </w:r>
-      <w:bookmarkEnd w:id="13"/>
+      <w:bookmarkEnd w:id="14"/>
     </w:p>
     <w:p>
       <w:pPr>
         <w:pStyle w:val="Heading3"/>
       </w:pPr>
-      <w:bookmarkStart w:id="14" w:name="_Toc432620807"/>
+      <w:bookmarkStart w:id="15" w:name="_Toc432620807"/>
       <w:r>
         <w:rPr>
           <w:u w:color="000000"/>
@@ -10612,7 +10614,7 @@
         </w:rPr>
         <w:t>methods</w:t>
       </w:r>
-      <w:bookmarkEnd w:id="14"/>
+      <w:bookmarkEnd w:id="15"/>
     </w:p>
     <w:p>
       <w:pPr>
@@ -10642,9 +10644,9 @@
       <w:pPr>
         <w:pStyle w:val="Heading3"/>
       </w:pPr>
-      <w:bookmarkStart w:id="15" w:name="4.2.2_Standards_for_software_products"/>
-      <w:bookmarkStart w:id="16" w:name="_Toc432620808"/>
-      <w:bookmarkEnd w:id="15"/>
+      <w:bookmarkStart w:id="16" w:name="4.2.2_Standards_for_software_products"/>
+      <w:bookmarkStart w:id="17" w:name="_Toc432620808"/>
+      <w:bookmarkEnd w:id="16"/>
       <w:r>
         <w:rPr>
           <w:u w:color="000000"/>
@@ -10691,7 +10693,7 @@
         </w:rPr>
         <w:t>products</w:t>
       </w:r>
-      <w:bookmarkEnd w:id="16"/>
+      <w:bookmarkEnd w:id="17"/>
     </w:p>
     <w:p>
       <w:pPr>
@@ -10894,10 +10896,10 @@
       <w:r>
         <w:t>Currently there are no constraints on programming language</w:t>
       </w:r>
-      <w:bookmarkStart w:id="17" w:name="4.2.3_Reusable_software_products"/>
-      <w:bookmarkStart w:id="18" w:name="4.2.3.1_Incorporating_reusable_software_"/>
-      <w:bookmarkEnd w:id="17"/>
+      <w:bookmarkStart w:id="18" w:name="4.2.3_Reusable_software_products"/>
+      <w:bookmarkStart w:id="19" w:name="4.2.3.1_Incorporating_reusable_software_"/>
       <w:bookmarkEnd w:id="18"/>
+      <w:bookmarkEnd w:id="19"/>
       <w:r>
         <w:t xml:space="preserve"> nor </w:t>
       </w:r>
@@ -10920,7 +10922,7 @@
       <w:pPr>
         <w:pStyle w:val="Heading3"/>
       </w:pPr>
-      <w:bookmarkStart w:id="19" w:name="_Toc432620809"/>
+      <w:bookmarkStart w:id="20" w:name="_Toc432620809"/>
       <w:r>
         <w:rPr>
           <w:u w:color="000000"/>
@@ -10953,7 +10955,7 @@
         </w:rPr>
         <w:t>products</w:t>
       </w:r>
-      <w:bookmarkEnd w:id="19"/>
+      <w:bookmarkEnd w:id="20"/>
     </w:p>
     <w:p>
       <w:pPr>
@@ -11042,8 +11044,8 @@
       <w:pPr>
         <w:pStyle w:val="Heading4"/>
       </w:pPr>
-      <w:bookmarkStart w:id="20" w:name="4.2.3.2_Developing_reusable_software_pro"/>
-      <w:bookmarkEnd w:id="20"/>
+      <w:bookmarkStart w:id="21" w:name="4.2.3.2_Developing_reusable_software_pro"/>
+      <w:bookmarkEnd w:id="21"/>
       <w:r>
         <w:rPr>
           <w:u w:color="000000"/>
@@ -11125,15 +11127,36 @@
     </w:p>
     <w:p>
       <w:pPr>
+        <w:pStyle w:val="BodyText"/>
+      </w:pPr>
+    </w:p>
+    <w:p>
+      <w:pPr>
+        <w:pStyle w:val="BodyText"/>
+      </w:pPr>
+    </w:p>
+    <w:p>
+      <w:pPr>
+        <w:pStyle w:val="BodyText"/>
+      </w:pPr>
+    </w:p>
+    <w:p>
+      <w:pPr>
+        <w:pStyle w:val="BodyText"/>
+      </w:pPr>
+    </w:p>
+    <w:p>
+      <w:pPr>
         <w:pStyle w:val="Heading3"/>
       </w:pPr>
-      <w:bookmarkStart w:id="21" w:name="4.2.4_Handling_of_critical_requirements"/>
-      <w:bookmarkStart w:id="22" w:name="_Toc432620810"/>
-      <w:bookmarkEnd w:id="21"/>
+      <w:bookmarkStart w:id="22" w:name="4.2.4_Handling_of_critical_requirements"/>
+      <w:bookmarkStart w:id="23" w:name="_Toc432620810"/>
+      <w:bookmarkEnd w:id="22"/>
       <w:r>
         <w:rPr>
           <w:u w:color="000000"/>
         </w:rPr>
+        <w:lastRenderedPageBreak/>
         <w:t>Handling</w:t>
       </w:r>
       <w:r>
@@ -11176,14 +11199,13 @@
         </w:rPr>
         <w:t>requirements</w:t>
       </w:r>
-      <w:bookmarkEnd w:id="22"/>
+      <w:bookmarkEnd w:id="23"/>
     </w:p>
     <w:p>
       <w:pPr>
         <w:pStyle w:val="Heading4"/>
       </w:pPr>
       <w:r>
-        <w:lastRenderedPageBreak/>
         <w:t>Safety</w:t>
       </w:r>
       <w:r>
@@ -11327,13 +11349,13 @@
       <w:pPr>
         <w:pStyle w:val="Heading3"/>
       </w:pPr>
-      <w:bookmarkStart w:id="23" w:name="4.2.5_Computer_hardware_resource_utiliza"/>
-      <w:bookmarkStart w:id="24" w:name="4.2.6_Recording_rationale"/>
-      <w:bookmarkStart w:id="25" w:name="4.2.7_Access_for_acquirer_review"/>
-      <w:bookmarkStart w:id="26" w:name="_Toc432620811"/>
-      <w:bookmarkEnd w:id="23"/>
+      <w:bookmarkStart w:id="24" w:name="4.2.5_Computer_hardware_resource_utiliza"/>
+      <w:bookmarkStart w:id="25" w:name="4.2.6_Recording_rationale"/>
+      <w:bookmarkStart w:id="26" w:name="4.2.7_Access_for_acquirer_review"/>
+      <w:bookmarkStart w:id="27" w:name="_Toc432620811"/>
       <w:bookmarkEnd w:id="24"/>
       <w:bookmarkEnd w:id="25"/>
+      <w:bookmarkEnd w:id="26"/>
       <w:r>
         <w:rPr>
           <w:u w:color="000000"/>
@@ -11380,7 +11402,7 @@
         </w:rPr>
         <w:t>utilization</w:t>
       </w:r>
-      <w:bookmarkEnd w:id="26"/>
+      <w:bookmarkEnd w:id="27"/>
     </w:p>
     <w:p>
       <w:pPr>
@@ -11398,7 +11420,7 @@
       <w:pPr>
         <w:pStyle w:val="Heading3"/>
       </w:pPr>
-      <w:bookmarkStart w:id="27" w:name="_Toc432620812"/>
+      <w:bookmarkStart w:id="28" w:name="_Toc432620812"/>
       <w:r>
         <w:rPr>
           <w:u w:color="000000"/>
@@ -11418,7 +11440,7 @@
         </w:rPr>
         <w:t>rationale</w:t>
       </w:r>
-      <w:bookmarkEnd w:id="27"/>
+      <w:bookmarkEnd w:id="28"/>
     </w:p>
     <w:p>
       <w:pPr>
@@ -11457,7 +11479,7 @@
       <w:pPr>
         <w:pStyle w:val="Heading3"/>
       </w:pPr>
-      <w:bookmarkStart w:id="28" w:name="_Toc432620813"/>
+      <w:bookmarkStart w:id="29" w:name="_Toc432620813"/>
       <w:r>
         <w:rPr>
           <w:u w:color="000000"/>
@@ -11504,7 +11526,7 @@
         </w:rPr>
         <w:t>review</w:t>
       </w:r>
-      <w:bookmarkEnd w:id="28"/>
+      <w:bookmarkEnd w:id="29"/>
     </w:p>
     <w:p>
       <w:pPr>
@@ -11512,11 +11534,11 @@
       </w:pPr>
       <w:r>
         <w:tab/>
-        <w:t xml:space="preserve">The client should be granted read-only access to the group’s GitHub repository with the goal of being able to review any code. Any notes on the code should be sent to the group in the form of an email message or be verbally expressed in the next group meeting which </w:t>
+        <w:t xml:space="preserve">The client should be granted read-only access to the group’s GitHub repository with the goal of being able to review any code. Any notes on the code should be sent to the group </w:t>
       </w:r>
       <w:r>
         <w:lastRenderedPageBreak/>
-        <w:t>should then follow the normal meeting minute procedure.</w:t>
+        <w:t>in the form of an email message or be verbally expressed in the next group meeting which should then follow the normal meeting minute procedure.</w:t>
       </w:r>
       <w:r>
         <w:t xml:space="preserve"> Due to the nature of this project being an academic project, there would be no need to evaluate physical facilities. There are no requirements related to acquirer review.</w:t>
@@ -11526,9 +11548,9 @@
       <w:pPr>
         <w:pStyle w:val="Heading1"/>
       </w:pPr>
-      <w:bookmarkStart w:id="29" w:name="5._Plans_for_performing_detailed_softwar"/>
-      <w:bookmarkStart w:id="30" w:name="_Toc432620814"/>
-      <w:bookmarkEnd w:id="29"/>
+      <w:bookmarkStart w:id="30" w:name="5._Plans_for_performing_detailed_softwar"/>
+      <w:bookmarkStart w:id="31" w:name="_Toc432620814"/>
+      <w:bookmarkEnd w:id="30"/>
       <w:r>
         <w:rPr>
           <w:u w:color="000000"/>
@@ -11613,13 +11635,13 @@
         </w:rPr>
         <w:t>activities</w:t>
       </w:r>
-      <w:bookmarkEnd w:id="30"/>
+      <w:bookmarkEnd w:id="31"/>
     </w:p>
     <w:p>
       <w:pPr>
         <w:pStyle w:val="Heading2"/>
       </w:pPr>
-      <w:bookmarkStart w:id="31" w:name="_Toc432620815"/>
+      <w:bookmarkStart w:id="32" w:name="_Toc432620815"/>
       <w:r>
         <w:rPr>
           <w:u w:color="000000"/>
@@ -11653,13 +11675,13 @@
         </w:rPr>
         <w:t>oversight</w:t>
       </w:r>
-      <w:bookmarkEnd w:id="31"/>
+      <w:bookmarkEnd w:id="32"/>
     </w:p>
     <w:p>
       <w:pPr>
         <w:pStyle w:val="Heading3"/>
       </w:pPr>
-      <w:bookmarkStart w:id="32" w:name="_Toc432620816"/>
+      <w:bookmarkStart w:id="33" w:name="_Toc432620816"/>
       <w:r>
         <w:t>Software</w:t>
       </w:r>
@@ -11726,7 +11748,7 @@
       <w:r>
         <w:t>plan)</w:t>
       </w:r>
-      <w:bookmarkEnd w:id="32"/>
+      <w:bookmarkEnd w:id="33"/>
     </w:p>
     <w:p>
       <w:pPr>
@@ -11806,7 +11828,7 @@
       <w:pPr>
         <w:pStyle w:val="Heading3"/>
       </w:pPr>
-      <w:bookmarkStart w:id="33" w:name="_Toc432620817"/>
+      <w:bookmarkStart w:id="34" w:name="_Toc432620817"/>
       <w:r>
         <w:t>CSCI</w:t>
       </w:r>
@@ -11828,7 +11850,7 @@
       <w:r>
         <w:t>planning</w:t>
       </w:r>
-      <w:bookmarkEnd w:id="33"/>
+      <w:bookmarkEnd w:id="34"/>
     </w:p>
     <w:p>
       <w:pPr>
@@ -11894,7 +11916,7 @@
       <w:pPr>
         <w:pStyle w:val="Heading3"/>
       </w:pPr>
-      <w:bookmarkStart w:id="34" w:name="_Toc432620818"/>
+      <w:bookmarkStart w:id="35" w:name="_Toc432620818"/>
       <w:r>
         <w:t>System</w:t>
       </w:r>
@@ -11916,7 +11938,7 @@
       <w:r>
         <w:t>planning</w:t>
       </w:r>
-      <w:bookmarkEnd w:id="34"/>
+      <w:bookmarkEnd w:id="35"/>
     </w:p>
     <w:p>
       <w:pPr>
@@ -12001,7 +12023,7 @@
       <w:pPr>
         <w:pStyle w:val="Heading3"/>
       </w:pPr>
-      <w:bookmarkStart w:id="35" w:name="_Toc432620819"/>
+      <w:bookmarkStart w:id="36" w:name="_Toc432620819"/>
       <w:r>
         <w:lastRenderedPageBreak/>
         <w:t>Software</w:t>
@@ -12024,7 +12046,7 @@
       <w:r>
         <w:t>planning</w:t>
       </w:r>
-      <w:bookmarkEnd w:id="35"/>
+      <w:bookmarkEnd w:id="36"/>
     </w:p>
     <w:p>
       <w:pPr>
@@ -12053,7 +12075,7 @@
       <w:pPr>
         <w:pStyle w:val="Heading3"/>
       </w:pPr>
-      <w:bookmarkStart w:id="36" w:name="_Toc432620820"/>
+      <w:bookmarkStart w:id="37" w:name="_Toc432620820"/>
       <w:r>
         <w:t>Software</w:t>
       </w:r>
@@ -12075,7 +12097,7 @@
       <w:r>
         <w:t>planning</w:t>
       </w:r>
-      <w:bookmarkEnd w:id="36"/>
+      <w:bookmarkEnd w:id="37"/>
       <w:r>
         <w:tab/>
       </w:r>
@@ -12100,7 +12122,7 @@
       <w:pPr>
         <w:pStyle w:val="Heading3"/>
       </w:pPr>
-      <w:bookmarkStart w:id="37" w:name="_Toc432620821"/>
+      <w:bookmarkStart w:id="38" w:name="_Toc432620821"/>
       <w:r>
         <w:t>Following</w:t>
       </w:r>
@@ -12185,7 +12207,7 @@
       <w:r>
         <w:t>review</w:t>
       </w:r>
-      <w:bookmarkEnd w:id="37"/>
+      <w:bookmarkEnd w:id="38"/>
     </w:p>
     <w:p>
       <w:pPr>
@@ -12263,9 +12285,9 @@
       <w:pPr>
         <w:pStyle w:val="Heading2"/>
       </w:pPr>
-      <w:bookmarkStart w:id="38" w:name="5.2_Establishing_a_software_development_"/>
-      <w:bookmarkStart w:id="39" w:name="_Toc432620822"/>
-      <w:bookmarkEnd w:id="38"/>
+      <w:bookmarkStart w:id="39" w:name="5.2_Establishing_a_software_development_"/>
+      <w:bookmarkStart w:id="40" w:name="_Toc432620822"/>
+      <w:bookmarkEnd w:id="39"/>
       <w:r>
         <w:rPr>
           <w:u w:color="000000"/>
@@ -12325,13 +12347,13 @@
         </w:rPr>
         <w:t>environment</w:t>
       </w:r>
-      <w:bookmarkEnd w:id="39"/>
+      <w:bookmarkEnd w:id="40"/>
     </w:p>
     <w:p>
       <w:pPr>
         <w:pStyle w:val="Heading3"/>
       </w:pPr>
-      <w:bookmarkStart w:id="40" w:name="_Toc432620823"/>
+      <w:bookmarkStart w:id="41" w:name="_Toc432620823"/>
       <w:r>
         <w:t>Software</w:t>
       </w:r>
@@ -12353,7 +12375,7 @@
       <w:r>
         <w:t>environment</w:t>
       </w:r>
-      <w:bookmarkEnd w:id="40"/>
+      <w:bookmarkEnd w:id="41"/>
     </w:p>
     <w:p>
       <w:pPr>
@@ -12375,7 +12397,7 @@
       <w:pPr>
         <w:pStyle w:val="Heading3"/>
       </w:pPr>
-      <w:bookmarkStart w:id="41" w:name="_Toc432620824"/>
+      <w:bookmarkStart w:id="42" w:name="_Toc432620824"/>
       <w:r>
         <w:t>Software</w:t>
       </w:r>
@@ -12397,7 +12419,7 @@
       <w:r>
         <w:t>environment</w:t>
       </w:r>
-      <w:bookmarkEnd w:id="41"/>
+      <w:bookmarkEnd w:id="42"/>
     </w:p>
     <w:p>
       <w:pPr>
@@ -12447,7 +12469,7 @@
       <w:pPr>
         <w:pStyle w:val="Heading3"/>
       </w:pPr>
-      <w:bookmarkStart w:id="42" w:name="_Toc432620825"/>
+      <w:bookmarkStart w:id="43" w:name="_Toc432620825"/>
       <w:r>
         <w:t>Software</w:t>
       </w:r>
@@ -12469,7 +12491,7 @@
       <w:r>
         <w:t>library</w:t>
       </w:r>
-      <w:bookmarkEnd w:id="42"/>
+      <w:bookmarkEnd w:id="43"/>
     </w:p>
     <w:p>
       <w:pPr>
@@ -12598,7 +12620,7 @@
       <w:pPr>
         <w:pStyle w:val="Heading3"/>
       </w:pPr>
-      <w:bookmarkStart w:id="43" w:name="_Toc432620826"/>
+      <w:bookmarkStart w:id="44" w:name="_Toc432620826"/>
       <w:r>
         <w:t>Software</w:t>
       </w:r>
@@ -12620,7 +12642,7 @@
       <w:r>
         <w:t>files</w:t>
       </w:r>
-      <w:bookmarkEnd w:id="43"/>
+      <w:bookmarkEnd w:id="44"/>
     </w:p>
     <w:p>
       <w:pPr>
@@ -12684,7 +12706,7 @@
       <w:pPr>
         <w:pStyle w:val="Heading3"/>
       </w:pPr>
-      <w:bookmarkStart w:id="44" w:name="_Toc432620827"/>
+      <w:bookmarkStart w:id="45" w:name="_Toc432620827"/>
       <w:r>
         <w:t>Non-deliverable</w:t>
       </w:r>
@@ -12697,7 +12719,7 @@
       <w:r>
         <w:t>software</w:t>
       </w:r>
-      <w:bookmarkEnd w:id="44"/>
+      <w:bookmarkEnd w:id="45"/>
     </w:p>
     <w:p>
       <w:pPr>
@@ -12730,9 +12752,9 @@
           <w:u w:color="000000"/>
         </w:rPr>
       </w:pPr>
-      <w:bookmarkStart w:id="45" w:name="5.3_System_requirements_analysis"/>
-      <w:bookmarkStart w:id="46" w:name="_Toc432620828"/>
-      <w:bookmarkEnd w:id="45"/>
+      <w:bookmarkStart w:id="46" w:name="5.3_System_requirements_analysis"/>
+      <w:bookmarkStart w:id="47" w:name="_Toc432620828"/>
+      <w:bookmarkEnd w:id="46"/>
       <w:r>
         <w:rPr>
           <w:u w:color="000000"/>
@@ -12766,7 +12788,7 @@
         </w:rPr>
         <w:t>analysis</w:t>
       </w:r>
-      <w:bookmarkEnd w:id="46"/>
+      <w:bookmarkEnd w:id="47"/>
     </w:p>
     <w:p>
       <w:pPr>
@@ -12860,9 +12882,9 @@
       <w:pPr>
         <w:pStyle w:val="Heading2"/>
       </w:pPr>
-      <w:bookmarkStart w:id="47" w:name="5.4_System_design"/>
-      <w:bookmarkStart w:id="48" w:name="_Toc432620832"/>
-      <w:bookmarkEnd w:id="47"/>
+      <w:bookmarkStart w:id="48" w:name="5.4_System_design"/>
+      <w:bookmarkStart w:id="49" w:name="_Toc432620832"/>
+      <w:bookmarkEnd w:id="48"/>
       <w:r>
         <w:rPr>
           <w:u w:color="000000"/>
@@ -12883,13 +12905,13 @@
         </w:rPr>
         <w:t>design</w:t>
       </w:r>
-      <w:bookmarkEnd w:id="48"/>
+      <w:bookmarkEnd w:id="49"/>
     </w:p>
     <w:p>
       <w:pPr>
         <w:pStyle w:val="Heading3"/>
       </w:pPr>
-      <w:bookmarkStart w:id="49" w:name="_Toc432620833"/>
+      <w:bookmarkStart w:id="50" w:name="_Toc432620833"/>
       <w:r>
         <w:t>System-wide</w:t>
       </w:r>
@@ -12911,7 +12933,7 @@
       <w:r>
         <w:t>decisions</w:t>
       </w:r>
-      <w:bookmarkEnd w:id="49"/>
+      <w:bookmarkEnd w:id="50"/>
     </w:p>
     <w:p>
       <w:pPr>
@@ -12962,7 +12984,7 @@
       <w:pPr>
         <w:pStyle w:val="Heading3"/>
       </w:pPr>
-      <w:bookmarkStart w:id="50" w:name="_Toc432620834"/>
+      <w:bookmarkStart w:id="51" w:name="_Toc432620834"/>
       <w:r>
         <w:t>System</w:t>
       </w:r>
@@ -12984,7 +13006,7 @@
       <w:r>
         <w:t>design</w:t>
       </w:r>
-      <w:bookmarkEnd w:id="50"/>
+      <w:bookmarkEnd w:id="51"/>
     </w:p>
     <w:p>
       <w:pPr>
@@ -13006,9 +13028,9 @@
       <w:pPr>
         <w:pStyle w:val="Heading2"/>
       </w:pPr>
-      <w:bookmarkStart w:id="51" w:name="5.5_Software_requirements_analysis"/>
-      <w:bookmarkStart w:id="52" w:name="_Toc432620835"/>
-      <w:bookmarkEnd w:id="51"/>
+      <w:bookmarkStart w:id="52" w:name="5.5_Software_requirements_analysis"/>
+      <w:bookmarkStart w:id="53" w:name="_Toc432620835"/>
+      <w:bookmarkEnd w:id="52"/>
       <w:r>
         <w:rPr>
           <w:u w:color="000000"/>
@@ -13042,7 +13064,7 @@
         </w:rPr>
         <w:t>analysis</w:t>
       </w:r>
-      <w:bookmarkEnd w:id="52"/>
+      <w:bookmarkEnd w:id="53"/>
     </w:p>
     <w:p>
       <w:pPr>
@@ -13072,9 +13094,9 @@
       <w:pPr>
         <w:pStyle w:val="Heading2"/>
       </w:pPr>
-      <w:bookmarkStart w:id="53" w:name="5.6_Software_design"/>
-      <w:bookmarkStart w:id="54" w:name="_Toc432620836"/>
-      <w:bookmarkEnd w:id="53"/>
+      <w:bookmarkStart w:id="54" w:name="5.6_Software_design"/>
+      <w:bookmarkStart w:id="55" w:name="_Toc432620836"/>
+      <w:bookmarkEnd w:id="54"/>
       <w:r>
         <w:rPr>
           <w:u w:color="000000"/>
@@ -13095,15 +13117,15 @@
         </w:rPr>
         <w:t>design</w:t>
       </w:r>
-      <w:bookmarkEnd w:id="54"/>
+      <w:bookmarkEnd w:id="55"/>
     </w:p>
     <w:p>
       <w:pPr>
         <w:pStyle w:val="Heading3"/>
       </w:pPr>
-      <w:bookmarkStart w:id="55" w:name="5.7_Software_implementation_and_unit_tes"/>
-      <w:bookmarkStart w:id="56" w:name="_Toc432620837"/>
-      <w:bookmarkEnd w:id="55"/>
+      <w:bookmarkStart w:id="56" w:name="5.7_Software_implementation_and_unit_tes"/>
+      <w:bookmarkStart w:id="57" w:name="_Toc432620837"/>
+      <w:bookmarkEnd w:id="56"/>
       <w:r>
         <w:t>CSCI-wide</w:t>
       </w:r>
@@ -13125,7 +13147,7 @@
       <w:r>
         <w:t>decisions</w:t>
       </w:r>
-      <w:bookmarkEnd w:id="56"/>
+      <w:bookmarkEnd w:id="57"/>
     </w:p>
     <w:p>
       <w:pPr>
@@ -13147,7 +13169,7 @@
       <w:pPr>
         <w:pStyle w:val="Heading3"/>
       </w:pPr>
-      <w:bookmarkStart w:id="57" w:name="_Toc432620838"/>
+      <w:bookmarkStart w:id="58" w:name="_Toc432620838"/>
       <w:r>
         <w:t>CSCI</w:t>
       </w:r>
@@ -13169,7 +13191,7 @@
       <w:r>
         <w:t>design</w:t>
       </w:r>
-      <w:bookmarkEnd w:id="57"/>
+      <w:bookmarkEnd w:id="58"/>
     </w:p>
     <w:p>
       <w:pPr>
@@ -13179,7 +13201,7 @@
           <w:szCs w:val="24"/>
         </w:rPr>
       </w:pPr>
-      <w:bookmarkStart w:id="58" w:name="_Toc432620839"/>
+      <w:bookmarkStart w:id="59" w:name="_Toc432620839"/>
       <w:r>
         <w:rPr>
           <w:sz w:val="24"/>
@@ -13213,7 +13235,7 @@
       <w:r>
         <w:t>design</w:t>
       </w:r>
-      <w:bookmarkEnd w:id="58"/>
+      <w:bookmarkEnd w:id="59"/>
     </w:p>
     <w:p>
       <w:pPr>
@@ -13235,7 +13257,7 @@
       <w:pPr>
         <w:pStyle w:val="Heading2"/>
       </w:pPr>
-      <w:bookmarkStart w:id="59" w:name="_Toc432620840"/>
+      <w:bookmarkStart w:id="60" w:name="_Toc432620840"/>
       <w:r>
         <w:rPr>
           <w:u w:color="000000"/>
@@ -13295,13 +13317,13 @@
         </w:rPr>
         <w:t>testing</w:t>
       </w:r>
-      <w:bookmarkEnd w:id="59"/>
+      <w:bookmarkEnd w:id="60"/>
     </w:p>
     <w:p>
       <w:pPr>
         <w:pStyle w:val="Heading3"/>
       </w:pPr>
-      <w:bookmarkStart w:id="60" w:name="_Toc432620841"/>
+      <w:bookmarkStart w:id="61" w:name="_Toc432620841"/>
       <w:r>
         <w:t>Software</w:t>
       </w:r>
@@ -13314,7 +13336,7 @@
       <w:r>
         <w:t>implementation</w:t>
       </w:r>
-      <w:bookmarkEnd w:id="60"/>
+      <w:bookmarkEnd w:id="61"/>
     </w:p>
     <w:p>
       <w:pPr>
@@ -13385,7 +13407,7 @@
       <w:pPr>
         <w:pStyle w:val="Heading3"/>
       </w:pPr>
-      <w:bookmarkStart w:id="61" w:name="_Toc432620842"/>
+      <w:bookmarkStart w:id="62" w:name="_Toc432620842"/>
       <w:r>
         <w:t>Preparing</w:t>
       </w:r>
@@ -13416,7 +13438,7 @@
       <w:r>
         <w:t>testing</w:t>
       </w:r>
-      <w:bookmarkEnd w:id="61"/>
+      <w:bookmarkEnd w:id="62"/>
     </w:p>
     <w:p>
       <w:pPr>
@@ -13460,7 +13482,7 @@
       <w:pPr>
         <w:pStyle w:val="Heading3"/>
       </w:pPr>
-      <w:bookmarkStart w:id="62" w:name="_Toc432620843"/>
+      <w:bookmarkStart w:id="63" w:name="_Toc432620843"/>
       <w:r>
         <w:t>Performing</w:t>
       </w:r>
@@ -13482,7 +13504,7 @@
       <w:r>
         <w:t>testing</w:t>
       </w:r>
-      <w:bookmarkEnd w:id="62"/>
+      <w:bookmarkEnd w:id="63"/>
     </w:p>
     <w:p>
       <w:pPr>
@@ -13553,7 +13575,7 @@
       <w:pPr>
         <w:pStyle w:val="Heading3"/>
       </w:pPr>
-      <w:bookmarkStart w:id="63" w:name="_Toc432620844"/>
+      <w:bookmarkStart w:id="64" w:name="_Toc432620844"/>
       <w:r>
         <w:t>Revision</w:t>
       </w:r>
@@ -13575,7 +13597,7 @@
       <w:r>
         <w:t>retesting</w:t>
       </w:r>
-      <w:bookmarkEnd w:id="63"/>
+      <w:bookmarkEnd w:id="64"/>
     </w:p>
     <w:p>
       <w:pPr>
@@ -13618,7 +13640,7 @@
       <w:pPr>
         <w:pStyle w:val="Heading3"/>
       </w:pPr>
-      <w:bookmarkStart w:id="64" w:name="_Toc432620845"/>
+      <w:bookmarkStart w:id="65" w:name="_Toc432620845"/>
       <w:r>
         <w:t>Analyzing</w:t>
       </w:r>
@@ -13667,7 +13689,7 @@
       <w:r>
         <w:t>results</w:t>
       </w:r>
-      <w:bookmarkEnd w:id="64"/>
+      <w:bookmarkEnd w:id="65"/>
     </w:p>
     <w:p>
       <w:pPr>
@@ -13745,9 +13767,9 @@
       <w:pPr>
         <w:pStyle w:val="Heading2"/>
       </w:pPr>
-      <w:bookmarkStart w:id="65" w:name="5.8_Unit_integration_and_testing"/>
-      <w:bookmarkStart w:id="66" w:name="_Toc432620846"/>
-      <w:bookmarkEnd w:id="65"/>
+      <w:bookmarkStart w:id="66" w:name="5.8_Unit_integration_and_testing"/>
+      <w:bookmarkStart w:id="67" w:name="_Toc432620846"/>
+      <w:bookmarkEnd w:id="66"/>
       <w:r>
         <w:rPr>
           <w:u w:color="000000"/>
@@ -13793,13 +13815,13 @@
         </w:rPr>
         <w:t>testing</w:t>
       </w:r>
-      <w:bookmarkEnd w:id="66"/>
+      <w:bookmarkEnd w:id="67"/>
     </w:p>
     <w:p>
       <w:pPr>
         <w:pStyle w:val="Heading3"/>
       </w:pPr>
-      <w:bookmarkStart w:id="67" w:name="_Toc432620847"/>
+      <w:bookmarkStart w:id="68" w:name="_Toc432620847"/>
       <w:r>
         <w:t>Preparing</w:t>
       </w:r>
@@ -13848,7 +13870,7 @@
       <w:r>
         <w:t>testing</w:t>
       </w:r>
-      <w:bookmarkEnd w:id="67"/>
+      <w:bookmarkEnd w:id="68"/>
     </w:p>
     <w:p>
       <w:pPr>
@@ -13947,7 +13969,7 @@
       <w:pPr>
         <w:pStyle w:val="Heading3"/>
       </w:pPr>
-      <w:bookmarkStart w:id="68" w:name="_Toc432620848"/>
+      <w:bookmarkStart w:id="69" w:name="_Toc432620848"/>
       <w:r>
         <w:t>Performing</w:t>
       </w:r>
@@ -13987,7 +14009,7 @@
       <w:r>
         <w:t>testing</w:t>
       </w:r>
-      <w:bookmarkEnd w:id="68"/>
+      <w:bookmarkEnd w:id="69"/>
     </w:p>
     <w:p>
       <w:pPr>
@@ -14023,7 +14045,7 @@
       <w:pPr>
         <w:pStyle w:val="Heading3"/>
       </w:pPr>
-      <w:bookmarkStart w:id="69" w:name="_Toc432620849"/>
+      <w:bookmarkStart w:id="70" w:name="_Toc432620849"/>
       <w:r>
         <w:t>Revision</w:t>
       </w:r>
@@ -14045,7 +14067,7 @@
       <w:r>
         <w:t>retesting</w:t>
       </w:r>
-      <w:bookmarkEnd w:id="69"/>
+      <w:bookmarkEnd w:id="70"/>
     </w:p>
     <w:p>
       <w:pPr>
@@ -14109,7 +14131,7 @@
       <w:pPr>
         <w:pStyle w:val="Heading3"/>
       </w:pPr>
-      <w:bookmarkStart w:id="70" w:name="_Toc432620850"/>
+      <w:bookmarkStart w:id="71" w:name="_Toc432620850"/>
       <w:r>
         <w:lastRenderedPageBreak/>
         <w:t>Analyzing</w:t>
@@ -14177,7 +14199,7 @@
       <w:r>
         <w:t>results</w:t>
       </w:r>
-      <w:bookmarkEnd w:id="70"/>
+      <w:bookmarkEnd w:id="71"/>
     </w:p>
     <w:p>
       <w:pPr>
@@ -14220,9 +14242,9 @@
       <w:pPr>
         <w:pStyle w:val="Heading2"/>
       </w:pPr>
-      <w:bookmarkStart w:id="71" w:name="5.9_CSCI_qualification_testing"/>
-      <w:bookmarkStart w:id="72" w:name="_Toc432620851"/>
-      <w:bookmarkEnd w:id="71"/>
+      <w:bookmarkStart w:id="72" w:name="5.9_CSCI_qualification_testing"/>
+      <w:bookmarkStart w:id="73" w:name="_Toc432620851"/>
+      <w:bookmarkEnd w:id="72"/>
       <w:r>
         <w:rPr>
           <w:u w:color="000000"/>
@@ -14256,13 +14278,13 @@
         </w:rPr>
         <w:t>testing</w:t>
       </w:r>
-      <w:bookmarkEnd w:id="72"/>
+      <w:bookmarkEnd w:id="73"/>
     </w:p>
     <w:p>
       <w:pPr>
         <w:pStyle w:val="Heading3"/>
       </w:pPr>
-      <w:bookmarkStart w:id="73" w:name="_Toc432620852"/>
+      <w:bookmarkStart w:id="74" w:name="_Toc432620852"/>
       <w:r>
         <w:t>Independence</w:t>
       </w:r>
@@ -14302,7 +14324,7 @@
       <w:r>
         <w:t>testing</w:t>
       </w:r>
-      <w:bookmarkEnd w:id="73"/>
+      <w:bookmarkEnd w:id="74"/>
     </w:p>
     <w:p>
       <w:pPr>
@@ -14373,7 +14395,7 @@
       <w:pPr>
         <w:pStyle w:val="Heading3"/>
       </w:pPr>
-      <w:bookmarkStart w:id="74" w:name="_Toc432620853"/>
+      <w:bookmarkStart w:id="75" w:name="_Toc432620853"/>
       <w:r>
         <w:t>Testing</w:t>
       </w:r>
@@ -14422,7 +14444,7 @@
       <w:r>
         <w:t>system</w:t>
       </w:r>
-      <w:bookmarkEnd w:id="74"/>
+      <w:bookmarkEnd w:id="75"/>
     </w:p>
     <w:p>
       <w:pPr>
@@ -14465,7 +14487,7 @@
       <w:pPr>
         <w:pStyle w:val="Heading3"/>
       </w:pPr>
-      <w:bookmarkStart w:id="75" w:name="_Toc432620854"/>
+      <w:bookmarkStart w:id="76" w:name="_Toc432620854"/>
       <w:r>
         <w:t>Preparing</w:t>
       </w:r>
@@ -14505,7 +14527,7 @@
       <w:r>
         <w:t>testing</w:t>
       </w:r>
-      <w:bookmarkEnd w:id="75"/>
+      <w:bookmarkEnd w:id="76"/>
     </w:p>
     <w:p>
       <w:pPr>
@@ -14562,7 +14584,7 @@
       <w:pPr>
         <w:pStyle w:val="Heading3"/>
       </w:pPr>
-      <w:bookmarkStart w:id="76" w:name="_Toc432620855"/>
+      <w:bookmarkStart w:id="77" w:name="_Toc432620855"/>
       <w:r>
         <w:t>Dry</w:t>
       </w:r>
@@ -14611,7 +14633,7 @@
       <w:r>
         <w:t>testing</w:t>
       </w:r>
-      <w:bookmarkEnd w:id="76"/>
+      <w:bookmarkEnd w:id="77"/>
     </w:p>
     <w:p>
       <w:pPr>
@@ -14633,7 +14655,7 @@
       <w:pPr>
         <w:pStyle w:val="Heading3"/>
       </w:pPr>
-      <w:bookmarkStart w:id="77" w:name="_Toc432620856"/>
+      <w:bookmarkStart w:id="78" w:name="_Toc432620856"/>
       <w:r>
         <w:t>Performing</w:t>
       </w:r>
@@ -14664,7 +14686,7 @@
       <w:r>
         <w:t>testing</w:t>
       </w:r>
-      <w:bookmarkEnd w:id="77"/>
+      <w:bookmarkEnd w:id="78"/>
     </w:p>
     <w:p>
       <w:pPr>
@@ -14721,7 +14743,7 @@
       <w:pPr>
         <w:pStyle w:val="Heading3"/>
       </w:pPr>
-      <w:bookmarkStart w:id="78" w:name="_Toc432620857"/>
+      <w:bookmarkStart w:id="79" w:name="_Toc432620857"/>
       <w:r>
         <w:t>Revision</w:t>
       </w:r>
@@ -14743,7 +14765,7 @@
       <w:r>
         <w:t>retesting</w:t>
       </w:r>
-      <w:bookmarkEnd w:id="78"/>
+      <w:bookmarkEnd w:id="79"/>
     </w:p>
     <w:p>
       <w:pPr>
@@ -14779,7 +14801,7 @@
       <w:pPr>
         <w:pStyle w:val="Heading3"/>
       </w:pPr>
-      <w:bookmarkStart w:id="79" w:name="_Toc432620858"/>
+      <w:bookmarkStart w:id="80" w:name="_Toc432620858"/>
       <w:r>
         <w:t>Analyzing</w:t>
       </w:r>
@@ -14837,7 +14859,7 @@
       <w:r>
         <w:t>results</w:t>
       </w:r>
-      <w:bookmarkEnd w:id="79"/>
+      <w:bookmarkEnd w:id="80"/>
     </w:p>
     <w:p>
       <w:pPr>
@@ -14901,9 +14923,9 @@
       <w:pPr>
         <w:pStyle w:val="Heading2"/>
       </w:pPr>
-      <w:bookmarkStart w:id="80" w:name="5.10_CSCI/HWCI_integration_and_testing"/>
-      <w:bookmarkStart w:id="81" w:name="_Toc432620859"/>
-      <w:bookmarkEnd w:id="80"/>
+      <w:bookmarkStart w:id="81" w:name="5.10_CSCI/HWCI_integration_and_testing"/>
+      <w:bookmarkStart w:id="82" w:name="_Toc432620859"/>
+      <w:bookmarkEnd w:id="81"/>
       <w:r>
         <w:rPr>
           <w:u w:color="000000"/>
@@ -14951,13 +14973,13 @@
         </w:rPr>
         <w:t>testing</w:t>
       </w:r>
-      <w:bookmarkEnd w:id="81"/>
+      <w:bookmarkEnd w:id="82"/>
     </w:p>
     <w:p>
       <w:pPr>
         <w:pStyle w:val="Heading3"/>
       </w:pPr>
-      <w:bookmarkStart w:id="82" w:name="_Toc432620860"/>
+      <w:bookmarkStart w:id="83" w:name="_Toc432620860"/>
       <w:r>
         <w:t>Preparing</w:t>
       </w:r>
@@ -15006,7 +15028,7 @@
       <w:r>
         <w:t>testing</w:t>
       </w:r>
-      <w:bookmarkEnd w:id="82"/>
+      <w:bookmarkEnd w:id="83"/>
     </w:p>
     <w:p>
       <w:pPr>
@@ -15042,7 +15064,7 @@
       <w:pPr>
         <w:pStyle w:val="Heading3"/>
       </w:pPr>
-      <w:bookmarkStart w:id="83" w:name="_Toc432620861"/>
+      <w:bookmarkStart w:id="84" w:name="_Toc432620861"/>
       <w:r>
         <w:t>Performing</w:t>
       </w:r>
@@ -15082,7 +15104,7 @@
       <w:r>
         <w:t>testing</w:t>
       </w:r>
-      <w:bookmarkEnd w:id="83"/>
+      <w:bookmarkEnd w:id="84"/>
     </w:p>
     <w:p>
       <w:pPr>
@@ -15104,7 +15126,7 @@
       <w:pPr>
         <w:pStyle w:val="Heading3"/>
       </w:pPr>
-      <w:bookmarkStart w:id="84" w:name="_Toc432620862"/>
+      <w:bookmarkStart w:id="85" w:name="_Toc432620862"/>
       <w:r>
         <w:t>Revision</w:t>
       </w:r>
@@ -15126,7 +15148,7 @@
       <w:r>
         <w:t>retesting</w:t>
       </w:r>
-      <w:bookmarkEnd w:id="84"/>
+      <w:bookmarkEnd w:id="85"/>
     </w:p>
     <w:p>
       <w:pPr>
@@ -15162,7 +15184,7 @@
       <w:pPr>
         <w:pStyle w:val="Heading3"/>
       </w:pPr>
-      <w:bookmarkStart w:id="85" w:name="_Toc432620863"/>
+      <w:bookmarkStart w:id="86" w:name="_Toc432620863"/>
       <w:r>
         <w:t>Analyzing</w:t>
       </w:r>
@@ -15229,7 +15251,7 @@
       <w:r>
         <w:t>results</w:t>
       </w:r>
-      <w:bookmarkEnd w:id="85"/>
+      <w:bookmarkEnd w:id="86"/>
     </w:p>
     <w:p>
       <w:pPr>
@@ -15272,9 +15294,9 @@
       <w:pPr>
         <w:pStyle w:val="Heading2"/>
       </w:pPr>
-      <w:bookmarkStart w:id="86" w:name="5.11_System_qualification_testing"/>
-      <w:bookmarkStart w:id="87" w:name="_Toc432620864"/>
-      <w:bookmarkEnd w:id="86"/>
+      <w:bookmarkStart w:id="87" w:name="5.11_System_qualification_testing"/>
+      <w:bookmarkStart w:id="88" w:name="_Toc432620864"/>
+      <w:bookmarkEnd w:id="87"/>
       <w:r>
         <w:rPr>
           <w:u w:color="000000"/>
@@ -15307,13 +15329,13 @@
         </w:rPr>
         <w:t>testing</w:t>
       </w:r>
-      <w:bookmarkEnd w:id="87"/>
+      <w:bookmarkEnd w:id="88"/>
     </w:p>
     <w:p>
       <w:pPr>
         <w:pStyle w:val="Heading3"/>
       </w:pPr>
-      <w:bookmarkStart w:id="88" w:name="_Toc432620865"/>
+      <w:bookmarkStart w:id="89" w:name="_Toc432620865"/>
       <w:r>
         <w:t>Independence</w:t>
       </w:r>
@@ -15353,7 +15375,7 @@
       <w:r>
         <w:t>testing</w:t>
       </w:r>
-      <w:bookmarkEnd w:id="88"/>
+      <w:bookmarkEnd w:id="89"/>
     </w:p>
     <w:p>
       <w:pPr>
@@ -15382,7 +15404,7 @@
       <w:pPr>
         <w:pStyle w:val="Heading3"/>
       </w:pPr>
-      <w:bookmarkStart w:id="89" w:name="_Toc432620866"/>
+      <w:bookmarkStart w:id="90" w:name="_Toc432620866"/>
       <w:r>
         <w:t>Testing</w:t>
       </w:r>
@@ -15431,7 +15453,7 @@
       <w:r>
         <w:t>system</w:t>
       </w:r>
-      <w:bookmarkEnd w:id="89"/>
+      <w:bookmarkEnd w:id="90"/>
     </w:p>
     <w:p>
       <w:pPr>
@@ -15474,7 +15496,7 @@
       <w:pPr>
         <w:pStyle w:val="Heading3"/>
       </w:pPr>
-      <w:bookmarkStart w:id="90" w:name="_Toc432620867"/>
+      <w:bookmarkStart w:id="91" w:name="_Toc432620867"/>
       <w:r>
         <w:t>Preparing</w:t>
       </w:r>
@@ -15514,7 +15536,7 @@
       <w:r>
         <w:t>testing</w:t>
       </w:r>
-      <w:bookmarkEnd w:id="90"/>
+      <w:bookmarkEnd w:id="91"/>
     </w:p>
     <w:p>
       <w:pPr>
@@ -15571,7 +15593,7 @@
       <w:pPr>
         <w:pStyle w:val="Heading3"/>
       </w:pPr>
-      <w:bookmarkStart w:id="91" w:name="_Toc432620868"/>
+      <w:bookmarkStart w:id="92" w:name="_Toc432620868"/>
       <w:r>
         <w:t>Dry</w:t>
       </w:r>
@@ -15620,7 +15642,7 @@
       <w:r>
         <w:t>testing</w:t>
       </w:r>
-      <w:bookmarkEnd w:id="91"/>
+      <w:bookmarkEnd w:id="92"/>
     </w:p>
     <w:p>
       <w:pPr>
@@ -15642,7 +15664,7 @@
       <w:pPr>
         <w:pStyle w:val="Heading3"/>
       </w:pPr>
-      <w:bookmarkStart w:id="92" w:name="_Toc432620869"/>
+      <w:bookmarkStart w:id="93" w:name="_Toc432620869"/>
       <w:r>
         <w:t>Performing</w:t>
       </w:r>
@@ -15673,7 +15695,7 @@
       <w:r>
         <w:t>testing</w:t>
       </w:r>
-      <w:bookmarkEnd w:id="92"/>
+      <w:bookmarkEnd w:id="93"/>
     </w:p>
     <w:p>
       <w:pPr>
@@ -15724,7 +15746,7 @@
       <w:pPr>
         <w:pStyle w:val="Heading3"/>
       </w:pPr>
-      <w:bookmarkStart w:id="93" w:name="_Toc432620870"/>
+      <w:bookmarkStart w:id="94" w:name="_Toc432620870"/>
       <w:r>
         <w:t>Revision</w:t>
       </w:r>
@@ -15746,7 +15768,7 @@
       <w:r>
         <w:t>retesting</w:t>
       </w:r>
-      <w:bookmarkEnd w:id="93"/>
+      <w:bookmarkEnd w:id="94"/>
     </w:p>
     <w:p>
       <w:pPr>
@@ -15782,7 +15804,7 @@
       <w:pPr>
         <w:pStyle w:val="Heading3"/>
       </w:pPr>
-      <w:bookmarkStart w:id="94" w:name="_Toc432620871"/>
+      <w:bookmarkStart w:id="95" w:name="_Toc432620871"/>
       <w:r>
         <w:t>Analyzing</w:t>
       </w:r>
@@ -15840,7 +15862,7 @@
       <w:r>
         <w:t>results</w:t>
       </w:r>
-      <w:bookmarkEnd w:id="94"/>
+      <w:bookmarkEnd w:id="95"/>
     </w:p>
     <w:p>
       <w:pPr>
@@ -15883,9 +15905,9 @@
       <w:pPr>
         <w:pStyle w:val="Heading2"/>
       </w:pPr>
-      <w:bookmarkStart w:id="95" w:name="5.12_Preparing_for_software_use"/>
-      <w:bookmarkStart w:id="96" w:name="_Toc432620872"/>
-      <w:bookmarkEnd w:id="95"/>
+      <w:bookmarkStart w:id="96" w:name="5.12_Preparing_for_software_use"/>
+      <w:bookmarkStart w:id="97" w:name="_Toc432620872"/>
+      <w:bookmarkEnd w:id="96"/>
       <w:r>
         <w:rPr>
           <w:u w:color="000000"/>
@@ -15932,13 +15954,13 @@
         </w:rPr>
         <w:t>use</w:t>
       </w:r>
-      <w:bookmarkEnd w:id="96"/>
+      <w:bookmarkEnd w:id="97"/>
     </w:p>
     <w:p>
       <w:pPr>
         <w:pStyle w:val="Heading3"/>
       </w:pPr>
-      <w:bookmarkStart w:id="97" w:name="_Toc432620873"/>
+      <w:bookmarkStart w:id="98" w:name="_Toc432620873"/>
       <w:r>
         <w:t>Preparing</w:t>
       </w:r>
@@ -15969,7 +15991,7 @@
       <w:r>
         <w:t>software</w:t>
       </w:r>
-      <w:bookmarkEnd w:id="97"/>
+      <w:bookmarkEnd w:id="98"/>
     </w:p>
     <w:p>
       <w:pPr>
@@ -15991,7 +16013,7 @@
       <w:pPr>
         <w:pStyle w:val="Heading3"/>
       </w:pPr>
-      <w:bookmarkStart w:id="98" w:name="_Toc432620874"/>
+      <w:bookmarkStart w:id="99" w:name="_Toc432620874"/>
       <w:r>
         <w:t>Preparing</w:t>
       </w:r>
@@ -16040,7 +16062,7 @@
       <w:r>
         <w:t>sites</w:t>
       </w:r>
-      <w:bookmarkEnd w:id="98"/>
+      <w:bookmarkEnd w:id="99"/>
     </w:p>
     <w:p>
       <w:pPr>
@@ -16078,7 +16100,7 @@
       <w:pPr>
         <w:pStyle w:val="Heading3"/>
       </w:pPr>
-      <w:bookmarkStart w:id="99" w:name="_Toc432620875"/>
+      <w:bookmarkStart w:id="100" w:name="_Toc432620875"/>
       <w:r>
         <w:t>Preparing</w:t>
       </w:r>
@@ -16100,7 +16122,7 @@
       <w:r>
         <w:t>manuals</w:t>
       </w:r>
-      <w:bookmarkEnd w:id="99"/>
+      <w:bookmarkEnd w:id="100"/>
     </w:p>
     <w:p>
       <w:pPr>
@@ -16129,7 +16151,7 @@
       <w:pPr>
         <w:pStyle w:val="Heading3"/>
       </w:pPr>
-      <w:bookmarkStart w:id="100" w:name="_Toc432620876"/>
+      <w:bookmarkStart w:id="101" w:name="_Toc432620876"/>
       <w:r>
         <w:t>Installation</w:t>
       </w:r>
@@ -16160,7 +16182,7 @@
       <w:r>
         <w:t>sites</w:t>
       </w:r>
-      <w:bookmarkEnd w:id="100"/>
+      <w:bookmarkEnd w:id="101"/>
     </w:p>
     <w:p>
       <w:pPr>
@@ -16217,11 +16239,11 @@
       <w:pPr>
         <w:pStyle w:val="Heading2"/>
       </w:pPr>
-      <w:bookmarkStart w:id="101" w:name="5.13_Preparing_for_software_transition"/>
-      <w:bookmarkStart w:id="102" w:name="5.14_Software_configuration_management"/>
-      <w:bookmarkStart w:id="103" w:name="_Toc432620885"/>
-      <w:bookmarkEnd w:id="101"/>
+      <w:bookmarkStart w:id="102" w:name="5.13_Preparing_for_software_transition"/>
+      <w:bookmarkStart w:id="103" w:name="5.14_Software_configuration_management"/>
+      <w:bookmarkStart w:id="104" w:name="_Toc432620885"/>
       <w:bookmarkEnd w:id="102"/>
+      <w:bookmarkEnd w:id="103"/>
       <w:r>
         <w:rPr>
           <w:u w:color="000000"/>
@@ -16255,7 +16277,7 @@
         </w:rPr>
         <w:t>management</w:t>
       </w:r>
-      <w:bookmarkEnd w:id="103"/>
+      <w:bookmarkEnd w:id="104"/>
     </w:p>
     <w:p>
       <w:pPr>
@@ -16298,9 +16320,9 @@
       <w:pPr>
         <w:pStyle w:val="Heading2"/>
       </w:pPr>
-      <w:bookmarkStart w:id="104" w:name="5.15_Software_product_evaluation"/>
-      <w:bookmarkStart w:id="105" w:name="_Toc432620891"/>
-      <w:bookmarkEnd w:id="104"/>
+      <w:bookmarkStart w:id="105" w:name="5.15_Software_product_evaluation"/>
+      <w:bookmarkStart w:id="106" w:name="_Toc432620891"/>
+      <w:bookmarkEnd w:id="105"/>
       <w:r>
         <w:rPr>
           <w:u w:color="000000"/>
@@ -16334,7 +16356,7 @@
         </w:rPr>
         <w:t>evaluation</w:t>
       </w:r>
-      <w:bookmarkEnd w:id="105"/>
+      <w:bookmarkEnd w:id="106"/>
     </w:p>
     <w:p>
       <w:pPr>
@@ -16343,9 +16365,9 @@
           <w:szCs w:val="24"/>
         </w:rPr>
       </w:pPr>
-      <w:bookmarkStart w:id="106" w:name="5.16_Software_quality_assurance"/>
-      <w:bookmarkStart w:id="107" w:name="_Toc432620892"/>
-      <w:bookmarkEnd w:id="106"/>
+      <w:bookmarkStart w:id="107" w:name="5.16_Software_quality_assurance"/>
+      <w:bookmarkStart w:id="108" w:name="_Toc432620892"/>
+      <w:bookmarkEnd w:id="107"/>
       <w:r>
         <w:rPr>
           <w:szCs w:val="24"/>
@@ -16417,7 +16439,7 @@
         </w:rPr>
         <w:t>evaluations</w:t>
       </w:r>
-      <w:bookmarkEnd w:id="107"/>
+      <w:bookmarkEnd w:id="108"/>
     </w:p>
     <w:p>
       <w:pPr>
@@ -16456,7 +16478,7 @@
           <w:szCs w:val="24"/>
         </w:rPr>
       </w:pPr>
-      <w:bookmarkStart w:id="108" w:name="_Toc432620893"/>
+      <w:bookmarkStart w:id="109" w:name="_Toc432620893"/>
       <w:r>
         <w:rPr>
           <w:szCs w:val="24"/>
@@ -16568,7 +16590,7 @@
         </w:rPr>
         <w:t>recorded</w:t>
       </w:r>
-      <w:bookmarkEnd w:id="108"/>
+      <w:bookmarkEnd w:id="109"/>
     </w:p>
     <w:p>
       <w:pPr>
@@ -16593,7 +16615,7 @@
           <w:szCs w:val="24"/>
         </w:rPr>
       </w:pPr>
-      <w:bookmarkStart w:id="109" w:name="_Toc432620894"/>
+      <w:bookmarkStart w:id="110" w:name="_Toc432620894"/>
       <w:r>
         <w:rPr>
           <w:szCs w:val="24"/>
@@ -16652,7 +16674,7 @@
         </w:rPr>
         <w:t>evaluation</w:t>
       </w:r>
-      <w:bookmarkEnd w:id="109"/>
+      <w:bookmarkEnd w:id="110"/>
     </w:p>
     <w:p>
       <w:pPr>
@@ -16681,7 +16703,7 @@
       <w:pPr>
         <w:pStyle w:val="Heading2"/>
       </w:pPr>
-      <w:bookmarkStart w:id="110" w:name="_Toc432620895"/>
+      <w:bookmarkStart w:id="111" w:name="_Toc432620895"/>
       <w:r>
         <w:rPr>
           <w:u w:color="000000"/>
@@ -16714,7 +16736,7 @@
         </w:rPr>
         <w:t>assurance</w:t>
       </w:r>
-      <w:bookmarkEnd w:id="110"/>
+      <w:bookmarkEnd w:id="111"/>
     </w:p>
     <w:p>
       <w:pPr>
@@ -16723,7 +16745,7 @@
           <w:szCs w:val="24"/>
         </w:rPr>
       </w:pPr>
-      <w:bookmarkStart w:id="111" w:name="_Toc432620896"/>
+      <w:bookmarkStart w:id="112" w:name="_Toc432620896"/>
       <w:r>
         <w:rPr>
           <w:szCs w:val="24"/>
@@ -16769,7 +16791,7 @@
         </w:rPr>
         <w:t>evaluations</w:t>
       </w:r>
-      <w:bookmarkEnd w:id="111"/>
+      <w:bookmarkEnd w:id="112"/>
     </w:p>
     <w:p>
       <w:pPr>
@@ -16794,7 +16816,7 @@
           <w:szCs w:val="24"/>
         </w:rPr>
       </w:pPr>
-      <w:bookmarkStart w:id="112" w:name="_Toc432620897"/>
+      <w:bookmarkStart w:id="113" w:name="_Toc432620897"/>
       <w:r>
         <w:rPr>
           <w:szCs w:val="24"/>
@@ -16905,7 +16927,7 @@
         </w:rPr>
         <w:t>recorded</w:t>
       </w:r>
-      <w:bookmarkEnd w:id="112"/>
+      <w:bookmarkEnd w:id="113"/>
     </w:p>
     <w:p>
       <w:pPr>
@@ -16930,7 +16952,7 @@
           <w:szCs w:val="24"/>
         </w:rPr>
       </w:pPr>
-      <w:bookmarkStart w:id="113" w:name="_Toc432620898"/>
+      <w:bookmarkStart w:id="114" w:name="_Toc432620898"/>
       <w:r>
         <w:rPr>
           <w:szCs w:val="24"/>
@@ -16989,7 +17011,7 @@
         </w:rPr>
         <w:t>assurance</w:t>
       </w:r>
-      <w:bookmarkEnd w:id="113"/>
+      <w:bookmarkEnd w:id="114"/>
     </w:p>
     <w:p>
       <w:pPr>
@@ -17025,11 +17047,11 @@
       <w:pPr>
         <w:pStyle w:val="Heading2"/>
       </w:pPr>
-      <w:bookmarkStart w:id="114" w:name="5.17_Corrective_action"/>
-      <w:bookmarkStart w:id="115" w:name="5.18_Joint_technical_and_management_revi"/>
-      <w:bookmarkStart w:id="116" w:name="_Toc432620902"/>
-      <w:bookmarkEnd w:id="114"/>
+      <w:bookmarkStart w:id="115" w:name="5.17_Corrective_action"/>
+      <w:bookmarkStart w:id="116" w:name="5.18_Joint_technical_and_management_revi"/>
+      <w:bookmarkStart w:id="117" w:name="_Toc432620902"/>
       <w:bookmarkEnd w:id="115"/>
+      <w:bookmarkEnd w:id="116"/>
       <w:r>
         <w:rPr>
           <w:u w:color="000000"/>
@@ -17089,13 +17111,13 @@
         </w:rPr>
         <w:t>reviews</w:t>
       </w:r>
-      <w:bookmarkEnd w:id="116"/>
+      <w:bookmarkEnd w:id="117"/>
     </w:p>
     <w:p>
       <w:pPr>
         <w:pStyle w:val="Heading3"/>
       </w:pPr>
-      <w:bookmarkStart w:id="117" w:name="_Toc432620904"/>
+      <w:bookmarkStart w:id="118" w:name="_Toc432620904"/>
       <w:r>
         <w:t>Joint</w:t>
       </w:r>
@@ -17171,7 +17193,7 @@
       <w:r>
         <w:t>reviews</w:t>
       </w:r>
-      <w:bookmarkEnd w:id="117"/>
+      <w:bookmarkEnd w:id="118"/>
     </w:p>
     <w:p>
       <w:pPr>
@@ -17188,8 +17210,8 @@
         </w:rPr>
         <w:t>The scope of technical reviews will be simple initials from code reviews. Each unit should be independently reviewed by another group member which will be kept in the header section of individual units. There will be no management reviews for this project since there is no management.</w:t>
       </w:r>
-      <w:bookmarkStart w:id="118" w:name="5.19_Other_software_development_activiti"/>
-      <w:bookmarkEnd w:id="118"/>
+      <w:bookmarkStart w:id="119" w:name="5.19_Other_software_development_activiti"/>
+      <w:bookmarkEnd w:id="119"/>
       <w:r>
         <w:rPr>
           <w:sz w:val="24"/>
@@ -17216,13 +17238,13 @@
       <w:pPr>
         <w:pStyle w:val="Heading1"/>
       </w:pPr>
-      <w:bookmarkStart w:id="119" w:name="6._Schedules_and_activity_network"/>
-      <w:bookmarkStart w:id="120" w:name="7._Project_organization_and_resources"/>
-      <w:bookmarkStart w:id="121" w:name="7.1_Project_organization"/>
-      <w:bookmarkStart w:id="122" w:name="_Toc432620915"/>
-      <w:bookmarkEnd w:id="119"/>
+      <w:bookmarkStart w:id="120" w:name="6._Schedules_and_activity_network"/>
+      <w:bookmarkStart w:id="121" w:name="7._Project_organization_and_resources"/>
+      <w:bookmarkStart w:id="122" w:name="7.1_Project_organization"/>
+      <w:bookmarkStart w:id="123" w:name="_Toc432620915"/>
       <w:bookmarkEnd w:id="120"/>
       <w:bookmarkEnd w:id="121"/>
+      <w:bookmarkEnd w:id="122"/>
       <w:r>
         <w:rPr>
           <w:u w:color="000000"/>
@@ -17319,9 +17341,9 @@
       <w:pPr>
         <w:pStyle w:val="BodyText"/>
       </w:pPr>
-      <w:bookmarkStart w:id="123" w:name="8._Notes"/>
-      <w:bookmarkEnd w:id="122"/>
+      <w:bookmarkStart w:id="124" w:name="8._Notes"/>
       <w:bookmarkEnd w:id="123"/>
+      <w:bookmarkEnd w:id="124"/>
     </w:p>
     <w:p>
       <w:pPr>
@@ -17354,8 +17376,6 @@
       <w:r>
         <w:t>Group Representative Signature</w:t>
       </w:r>
-      <w:bookmarkStart w:id="124" w:name="_GoBack"/>
-      <w:bookmarkEnd w:id="124"/>
     </w:p>
     <w:sectPr>
       <w:headerReference w:type="default" r:id="rId8"/>
@@ -31898,7 +31918,7 @@
 </file>
 
 <file path=customXml/itemProps1.xml><?xml version="1.0" encoding="utf-8"?>
-<ds:datastoreItem xmlns:ds="http://schemas.openxmlformats.org/officeDocument/2006/customXml" ds:itemID="{D8D1186C-18F9-4B96-983F-FC2B7B161F4F}">
+<ds:datastoreItem xmlns:ds="http://schemas.openxmlformats.org/officeDocument/2006/customXml" ds:itemID="{DE0A2A03-D713-41B3-8096-7F38F51D91FA}">
   <ds:schemaRefs>
     <ds:schemaRef ds:uri="http://schemas.openxmlformats.org/officeDocument/2006/bibliography"/>
   </ds:schemaRefs>

</xml_diff>